<commit_message>
Added some design files.
</commit_message>
<xml_diff>
--- a/docs/6.470 Sources.docx
+++ b/docs/6.470 Sources.docx
@@ -333,6 +333,28 @@
           <w:szCs w:val="24"/>
         </w:rPr>
         <w:t>The Power of Habit</w:t>
+      </w:r>
+    </w:p>
+    <w:p>
+      <w:pPr>
+        <w:pStyle w:val="ListParagraph"/>
+        <w:numPr>
+          <w:ilvl w:val="0"/>
+          <w:numId w:val="1"/>
+        </w:numPr>
+        <w:rPr>
+          <w:rFonts w:ascii="Times New Roman" w:hAnsi="Times New Roman" w:cs="Times New Roman"/>
+          <w:sz w:val="24"/>
+          <w:szCs w:val="24"/>
+        </w:rPr>
+      </w:pPr>
+      <w:r>
+        <w:rPr>
+          <w:rFonts w:ascii="Times New Roman" w:hAnsi="Times New Roman" w:cs="Times New Roman"/>
+          <w:sz w:val="24"/>
+          <w:szCs w:val="24"/>
+        </w:rPr>
+        <w:t>http://www.flickr.com/photos/yellowstonenps</w:t>
       </w:r>
       <w:bookmarkStart w:id="0" w:name="_GoBack"/>
       <w:bookmarkEnd w:id="0"/>
@@ -1171,7 +1193,7 @@
   <a:extraClrSchemeLst/>
   <a:extLst>
     <a:ext uri="{05A4C25C-085E-4340-85A3-A5531E510DB2}">
-      <thm15:themeFamily xmlns:thm15="http://schemas.microsoft.com/office/thememl/2012/main" xmlns="" name="Office Theme" id="{62F939B6-93AF-4DB8-9C6B-D6C7DFDC589F}" vid="{4A3C46E8-61CC-4603-A589-7422A47A8E4A}"/>
+      <thm15:themeFamily xmlns="" xmlns:thm15="http://schemas.microsoft.com/office/thememl/2012/main" name="Office Theme" id="{62F939B6-93AF-4DB8-9C6B-D6C7DFDC589F}" vid="{4A3C46E8-61CC-4603-A589-7422A47A8E4A}"/>
     </a:ext>
   </a:extLst>
 </a:theme>

</xml_diff>